<commit_message>
Modification et finilisation de la doc pour Windows
</commit_message>
<xml_diff>
--- a/documentation/Installation_windows_vscode.docx
+++ b/documentation/Installation_windows_vscode.docx
@@ -99,6 +99,7 @@
         <w:rPr>
           <w:b/>
           <w:bCs/>
+          <w:noProof/>
         </w:rPr>
         <w:drawing>
           <wp:inline distT="0" distB="0" distL="0" distR="0" wp14:anchorId="18004A48" wp14:editId="5E2E76EF">
@@ -172,6 +173,7 @@
         <w:rPr>
           <w:b/>
           <w:bCs/>
+          <w:noProof/>
         </w:rPr>
         <w:drawing>
           <wp:inline distT="0" distB="0" distL="0" distR="0" wp14:anchorId="37B5EA67" wp14:editId="1305113C">
@@ -273,6 +275,7 @@
         <w:rPr>
           <w:b/>
           <w:bCs/>
+          <w:noProof/>
         </w:rPr>
         <w:drawing>
           <wp:inline distT="0" distB="0" distL="0" distR="0" wp14:anchorId="356E150D" wp14:editId="5B2A6B76">
@@ -324,10 +327,7 @@
         </w:rPr>
       </w:pPr>
       <w:r>
-        <w:t xml:space="preserve">Déplacez le contenu du zip dans </w:t>
-      </w:r>
-      <w:r>
-        <w:t>« </w:t>
+        <w:t>Déplacez le contenu du zip dans « </w:t>
       </w:r>
       <w:r>
         <w:t>C:\Program Files</w:t>
@@ -349,6 +349,7 @@
         <w:rPr>
           <w:b/>
           <w:bCs/>
+          <w:noProof/>
         </w:rPr>
         <w:drawing>
           <wp:inline distT="0" distB="0" distL="0" distR="0" wp14:anchorId="57670753" wp14:editId="68312957">
@@ -495,6 +496,7 @@
         <w:rPr>
           <w:b/>
           <w:bCs/>
+          <w:noProof/>
         </w:rPr>
         <w:drawing>
           <wp:inline distT="0" distB="0" distL="0" distR="0" wp14:anchorId="62753BF8" wp14:editId="598DDE35">
@@ -611,6 +613,9 @@
         </w:rPr>
       </w:pPr>
       <w:r>
+        <w:rPr>
+          <w:noProof/>
+        </w:rPr>
         <w:drawing>
           <wp:inline distT="0" distB="0" distL="0" distR="0" wp14:anchorId="2B1CCE01" wp14:editId="0B17BF21">
             <wp:extent cx="771633" cy="238158"/>
@@ -699,16 +704,24 @@
           <w:lang w:val="en-US"/>
         </w:rPr>
       </w:pPr>
+      <w:proofErr w:type="spellStart"/>
       <w:r>
         <w:rPr>
           <w:lang w:val="en-US"/>
         </w:rPr>
-        <w:t>Tapez « </w:t>
-      </w:r>
+        <w:t>Tapez</w:t>
+      </w:r>
+      <w:proofErr w:type="spellEnd"/>
       <w:r>
         <w:rPr>
           <w:lang w:val="en-US"/>
         </w:rPr>
+        <w:t xml:space="preserve"> « </w:t>
+      </w:r>
+      <w:r>
+        <w:rPr>
+          <w:lang w:val="en-US"/>
+        </w:rPr>
         <w:t>C:\Program Files\apache-maven-3.9.9\bin</w:t>
       </w:r>
       <w:r>
@@ -753,12 +766,20 @@
         <w:rPr>
           <w:lang w:val="en-US"/>
         </w:rPr>
-        <w:t>Variables systèmes</w:t>
-      </w:r>
+        <w:t xml:space="preserve">Variables </w:t>
+      </w:r>
+      <w:proofErr w:type="spellStart"/>
       <w:r>
         <w:rPr>
           <w:lang w:val="en-US"/>
         </w:rPr>
+        <w:t>systèmes</w:t>
+      </w:r>
+      <w:proofErr w:type="spellEnd"/>
+      <w:r>
+        <w:rPr>
+          <w:lang w:val="en-US"/>
+        </w:rPr>
         <w:t xml:space="preserve"> »</w:t>
       </w:r>
     </w:p>
@@ -775,10 +796,7 @@
         </w:rPr>
       </w:pPr>
       <w:r>
-        <w:t xml:space="preserve">Appuyez sur </w:t>
-      </w:r>
-      <w:r>
-        <w:t>«</w:t>
+        <w:t>Appuyez sur «</w:t>
       </w:r>
       <w:r>
         <w:t xml:space="preserve"> Nouvelle », puis tapez ceci : </w:t>
@@ -797,6 +815,7 @@
         <w:rPr>
           <w:b/>
           <w:bCs/>
+          <w:noProof/>
         </w:rPr>
         <w:drawing>
           <wp:inline distT="0" distB="0" distL="0" distR="0" wp14:anchorId="675D19BC" wp14:editId="7A950D5D">
@@ -901,6 +920,9 @@
         </w:rPr>
       </w:pPr>
       <w:r>
+        <w:rPr>
+          <w:noProof/>
+        </w:rPr>
         <w:drawing>
           <wp:inline distT="0" distB="0" distL="0" distR="0" wp14:anchorId="3964AE9F" wp14:editId="1B91EA4B">
             <wp:extent cx="4676722" cy="819150"/>
@@ -989,7 +1011,15 @@
         </w:numPr>
       </w:pPr>
       <w:r>
-        <w:t xml:space="preserve">Une fois le fichier ouvert sur Visual Studio Code, tapez tout en bas avant la balise « &lt;/tomcat-users&gt; » ceci : </w:t>
+        <w:t>Une fois le fichier ouvert sur Visual Studio Code, tapez tout en bas avant la balise « &lt;/</w:t>
+      </w:r>
+      <w:proofErr w:type="spellStart"/>
+      <w:r>
+        <w:t>tomcat-users</w:t>
+      </w:r>
+      <w:proofErr w:type="spellEnd"/>
+      <w:r>
+        <w:t xml:space="preserve">&gt; » ceci : </w:t>
       </w:r>
     </w:p>
     <w:p>
@@ -997,7 +1027,23 @@
         <w:ind w:left="2124"/>
       </w:pPr>
       <w:r>
-        <w:t>&lt;role rolename="manager-gui"/&gt;</w:t>
+        <w:t>&lt;</w:t>
+      </w:r>
+      <w:proofErr w:type="spellStart"/>
+      <w:r>
+        <w:t>role</w:t>
+      </w:r>
+      <w:proofErr w:type="spellEnd"/>
+      <w:r>
+        <w:t xml:space="preserve"> </w:t>
+      </w:r>
+      <w:proofErr w:type="spellStart"/>
+      <w:r>
+        <w:t>rolename</w:t>
+      </w:r>
+      <w:proofErr w:type="spellEnd"/>
+      <w:r>
+        <w:t>="manager-gui"/&gt;</w:t>
       </w:r>
     </w:p>
     <w:p>
@@ -1005,7 +1051,23 @@
         <w:ind w:left="2124"/>
       </w:pPr>
       <w:r>
-        <w:t>&lt;role rolename="admin"/&gt;</w:t>
+        <w:t>&lt;</w:t>
+      </w:r>
+      <w:proofErr w:type="spellStart"/>
+      <w:r>
+        <w:t>role</w:t>
+      </w:r>
+      <w:proofErr w:type="spellEnd"/>
+      <w:r>
+        <w:t xml:space="preserve"> </w:t>
+      </w:r>
+      <w:proofErr w:type="spellStart"/>
+      <w:r>
+        <w:t>rolename</w:t>
+      </w:r>
+      <w:proofErr w:type="spellEnd"/>
+      <w:r>
+        <w:t>="admin"/&gt;</w:t>
       </w:r>
     </w:p>
     <w:p>
@@ -1013,7 +1075,39 @@
         <w:ind w:left="2124"/>
       </w:pPr>
       <w:r>
-        <w:t>&lt;user username="admin" password="admin" roles="admin,manager-gui"/&gt;</w:t>
+        <w:t xml:space="preserve">&lt;user </w:t>
+      </w:r>
+      <w:proofErr w:type="spellStart"/>
+      <w:r>
+        <w:t>username</w:t>
+      </w:r>
+      <w:proofErr w:type="spellEnd"/>
+      <w:r>
+        <w:t xml:space="preserve">="admin" </w:t>
+      </w:r>
+      <w:proofErr w:type="spellStart"/>
+      <w:r>
+        <w:t>password</w:t>
+      </w:r>
+      <w:proofErr w:type="spellEnd"/>
+      <w:r>
+        <w:t xml:space="preserve">="admin" </w:t>
+      </w:r>
+      <w:proofErr w:type="spellStart"/>
+      <w:r>
+        <w:t>roles</w:t>
+      </w:r>
+      <w:proofErr w:type="spellEnd"/>
+      <w:r>
+        <w:t>="</w:t>
+      </w:r>
+      <w:proofErr w:type="spellStart"/>
+      <w:r>
+        <w:t>admin,manager</w:t>
+      </w:r>
+      <w:proofErr w:type="spellEnd"/>
+      <w:r>
+        <w:t>-gui"/&gt;</w:t>
       </w:r>
     </w:p>
     <w:p>
@@ -1021,6 +1115,9 @@
         <w:ind w:left="2124"/>
       </w:pPr>
       <w:r>
+        <w:rPr>
+          <w:noProof/>
+        </w:rPr>
         <w:drawing>
           <wp:inline distT="0" distB="0" distL="0" distR="0" wp14:anchorId="3581E3C5" wp14:editId="3B1C30A8">
             <wp:extent cx="4429125" cy="683303"/>
@@ -1123,6 +1220,7 @@
         <w:rPr>
           <w:b/>
           <w:bCs/>
+          <w:noProof/>
         </w:rPr>
         <w:drawing>
           <wp:inline distT="0" distB="0" distL="0" distR="0" wp14:anchorId="6D7D0739" wp14:editId="23305941">
@@ -1174,7 +1272,15 @@
         </w:rPr>
       </w:pPr>
       <w:r>
-        <w:t>Installez l’extension « Community Server Connectors »</w:t>
+        <w:t xml:space="preserve">Installez l’extension « Community Server </w:t>
+      </w:r>
+      <w:proofErr w:type="spellStart"/>
+      <w:r>
+        <w:t>Connectors</w:t>
+      </w:r>
+      <w:proofErr w:type="spellEnd"/>
+      <w:r>
+        <w:t> »</w:t>
       </w:r>
     </w:p>
     <w:p>
@@ -1190,6 +1296,7 @@
         <w:rPr>
           <w:b/>
           <w:bCs/>
+          <w:noProof/>
         </w:rPr>
         <w:drawing>
           <wp:inline distT="0" distB="0" distL="0" distR="0" wp14:anchorId="68C5DF71" wp14:editId="1F4D2659">
@@ -1257,19 +1364,55 @@
         </w:rPr>
       </w:pPr>
       <w:r>
-        <w:t>Une fois ouvert, aller dans les paramètres Visual et tapez « java.runtimes » et cliquer « Edit in settings.json »</w:t>
-      </w:r>
-    </w:p>
-    <w:p>
-      <w:pPr>
-        <w:pStyle w:val="Paragraphedeliste"/>
-        <w:numPr>
-          <w:ilvl w:val="1"/>
-          <w:numId w:val="1"/>
-        </w:numPr>
-      </w:pPr>
-      <w:r>
-        <w:t xml:space="preserve">Dans « java.configuration.runtimes : », tapez : </w:t>
+        <w:t>Une fois ouvert, alle</w:t>
+      </w:r>
+      <w:r>
+        <w:t xml:space="preserve">z </w:t>
+      </w:r>
+      <w:r>
+        <w:t>dans les paramètres Visual et tapez « </w:t>
+      </w:r>
+      <w:proofErr w:type="spellStart"/>
+      <w:r>
+        <w:t>java.runtimes</w:t>
+      </w:r>
+      <w:proofErr w:type="spellEnd"/>
+      <w:r>
+        <w:t> » et clique</w:t>
+      </w:r>
+      <w:r>
+        <w:t xml:space="preserve">z sur </w:t>
+      </w:r>
+      <w:r>
+        <w:t xml:space="preserve">« Edit in </w:t>
+      </w:r>
+      <w:proofErr w:type="spellStart"/>
+      <w:r>
+        <w:t>settings.json</w:t>
+      </w:r>
+      <w:proofErr w:type="spellEnd"/>
+      <w:r>
+        <w:t> »</w:t>
+      </w:r>
+    </w:p>
+    <w:p>
+      <w:pPr>
+        <w:pStyle w:val="Paragraphedeliste"/>
+        <w:numPr>
+          <w:ilvl w:val="1"/>
+          <w:numId w:val="1"/>
+        </w:numPr>
+      </w:pPr>
+      <w:r>
+        <w:t>Dans « </w:t>
+      </w:r>
+      <w:proofErr w:type="spellStart"/>
+      <w:r>
+        <w:t>java.configuration.runtimes</w:t>
+      </w:r>
+      <w:proofErr w:type="spellEnd"/>
+      <w:r>
+        <w:t xml:space="preserve"> : », tapez : </w:t>
       </w:r>
       <w:r>
         <w:t xml:space="preserve">        </w:t>
@@ -1288,7 +1431,15 @@
         <w:ind w:left="1416"/>
       </w:pPr>
       <w:r>
-        <w:t>            "name": "JavaSE-11",</w:t>
+        <w:t>            "</w:t>
+      </w:r>
+      <w:proofErr w:type="spellStart"/>
+      <w:r>
+        <w:t>name</w:t>
+      </w:r>
+      <w:proofErr w:type="spellEnd"/>
+      <w:r>
+        <w:t>": "JavaSE-11",</w:t>
       </w:r>
     </w:p>
     <w:p>
@@ -1316,7 +1467,15 @@
         <w:t xml:space="preserve">            </w:t>
       </w:r>
       <w:r>
-        <w:t>"default": true,</w:t>
+        <w:t xml:space="preserve">"default": </w:t>
+      </w:r>
+      <w:proofErr w:type="spellStart"/>
+      <w:r>
+        <w:t>true</w:t>
+      </w:r>
+      <w:proofErr w:type="spellEnd"/>
+      <w:r>
+        <w:t>,</w:t>
       </w:r>
     </w:p>
     <w:p>
@@ -1332,6 +1491,9 @@
         <w:ind w:left="1416"/>
       </w:pPr>
       <w:r>
+        <w:rPr>
+          <w:noProof/>
+        </w:rPr>
         <w:lastRenderedPageBreak/>
         <w:drawing>
           <wp:inline distT="0" distB="0" distL="0" distR="0" wp14:anchorId="0C1339C2" wp14:editId="5C20F7E3">
@@ -1412,6 +1574,9 @@
         <w:ind w:left="1440"/>
       </w:pPr>
       <w:r>
+        <w:rPr>
+          <w:noProof/>
+        </w:rPr>
         <w:drawing>
           <wp:inline distT="0" distB="0" distL="0" distR="0" wp14:anchorId="1C71A56D" wp14:editId="1A8D619F">
             <wp:extent cx="4277322" cy="647790"/>
@@ -1549,9 +1714,27 @@
       <w:r>
         <w:t>fois la commande effectuée, tapez « </w:t>
       </w:r>
-      <w:r>
-        <w:t>mvn clean install -DskipTests</w:t>
-      </w:r>
+      <w:proofErr w:type="spellStart"/>
+      <w:r>
+        <w:t>mvn</w:t>
+      </w:r>
+      <w:proofErr w:type="spellEnd"/>
+      <w:r>
+        <w:t xml:space="preserve"> clean </w:t>
+      </w:r>
+      <w:proofErr w:type="spellStart"/>
+      <w:r>
+        <w:t>install</w:t>
+      </w:r>
+      <w:proofErr w:type="spellEnd"/>
+      <w:r>
+        <w:t xml:space="preserve"> -</w:t>
+      </w:r>
+      <w:proofErr w:type="spellStart"/>
+      <w:r>
+        <w:t>DskipTests</w:t>
+      </w:r>
+      <w:proofErr w:type="spellEnd"/>
       <w:r>
         <w:t> »</w:t>
       </w:r>
@@ -1631,22 +1814,13 @@
         </w:rPr>
       </w:pPr>
       <w:r>
-        <w:t>Retournez d</w:t>
-      </w:r>
-      <w:r>
-        <w:t>ans le gestionnaire de fichier, allez à « </w:t>
+        <w:t>Retournez dans le gestionnaire de fichier, allez à « </w:t>
       </w:r>
       <w:r>
         <w:t>C:\Program Files\apache-tomcat-9.0.95\bin\</w:t>
       </w:r>
       <w:r>
-        <w:t>», et cliquez sur « s</w:t>
-      </w:r>
-      <w:r>
-        <w:t>hutdown</w:t>
-      </w:r>
-      <w:r>
-        <w:t>.bat »</w:t>
+        <w:t>», et cliquez sur « shutdown.bat »</w:t>
       </w:r>
     </w:p>
     <w:p>
@@ -1741,7 +1915,15 @@
         </w:rPr>
       </w:pPr>
       <w:r>
-        <w:t>Appuyez sur « No, use server on disk », et allez dans « </w:t>
+        <w:t xml:space="preserve">Appuyez sur « No, use server on </w:t>
+      </w:r>
+      <w:proofErr w:type="spellStart"/>
+      <w:r>
+        <w:t>disk</w:t>
+      </w:r>
+      <w:proofErr w:type="spellEnd"/>
+      <w:r>
+        <w:t> », et allez dans « </w:t>
       </w:r>
       <w:r>
         <w:t>C:\Program Files\apache-tomcat-9.0.95</w:t>
@@ -1763,6 +1945,7 @@
         <w:rPr>
           <w:b/>
           <w:bCs/>
+          <w:noProof/>
         </w:rPr>
         <w:lastRenderedPageBreak/>
         <w:drawing>
@@ -1837,7 +2020,41 @@
         </w:rPr>
       </w:pPr>
       <w:r>
-        <w:t>Dans l’onglet « Servers », votre serveur à été créer, faites clique droit dessus et « Add Deployment »</w:t>
+        <w:t xml:space="preserve">Dans l’onglet « Servers », votre serveur </w:t>
+      </w:r>
+      <w:r>
+        <w:t>a</w:t>
+      </w:r>
+      <w:r>
+        <w:t xml:space="preserve"> été cré</w:t>
+      </w:r>
+      <w:r>
+        <w:t>é</w:t>
+      </w:r>
+      <w:r>
+        <w:t>, faites cli</w:t>
+      </w:r>
+      <w:r>
+        <w:t xml:space="preserve">c </w:t>
+      </w:r>
+      <w:r>
+        <w:t>droit dessus et « </w:t>
+      </w:r>
+      <w:proofErr w:type="spellStart"/>
+      <w:r>
+        <w:t>Add</w:t>
+      </w:r>
+      <w:proofErr w:type="spellEnd"/>
+      <w:r>
+        <w:t xml:space="preserve"> </w:t>
+      </w:r>
+      <w:proofErr w:type="spellStart"/>
+      <w:r>
+        <w:t>Deployment</w:t>
+      </w:r>
+      <w:proofErr w:type="spellEnd"/>
+      <w:r>
+        <w:t> »</w:t>
       </w:r>
     </w:p>
     <w:p>
@@ -1853,6 +2070,7 @@
         <w:rPr>
           <w:b/>
           <w:bCs/>
+          <w:noProof/>
         </w:rPr>
         <w:drawing>
           <wp:inline distT="0" distB="0" distL="0" distR="0" wp14:anchorId="4457978A" wp14:editId="6EC16412">
@@ -1920,7 +2138,15 @@
         </w:rPr>
       </w:pPr>
       <w:r>
-        <w:t>Dans le dossier du projet, recherchez dans le dossier « target », le fichier « </w:t>
+        <w:t>Dans le dossier du projet, recherchez dans le dossier « </w:t>
+      </w:r>
+      <w:proofErr w:type="spellStart"/>
+      <w:r>
+        <w:t>target</w:t>
+      </w:r>
+      <w:proofErr w:type="spellEnd"/>
+      <w:r>
+        <w:t> », le fichier « </w:t>
       </w:r>
       <w:r>
         <w:t>_00_ASBank2023-0.0.1-SNAPSHOT.war</w:t>
@@ -1996,6 +2222,7 @@
         <w:rPr>
           <w:b/>
           <w:bCs/>
+          <w:noProof/>
         </w:rPr>
         <w:drawing>
           <wp:inline distT="0" distB="0" distL="0" distR="0" wp14:anchorId="16F47E05" wp14:editId="798DA6F2">
@@ -2034,6 +2261,963 @@
         </w:drawing>
       </w:r>
     </w:p>
+    <w:p>
+      <w:pPr>
+        <w:pStyle w:val="Paragraphedeliste"/>
+        <w:numPr>
+          <w:ilvl w:val="0"/>
+          <w:numId w:val="1"/>
+        </w:numPr>
+        <w:rPr>
+          <w:b/>
+          <w:bCs/>
+        </w:rPr>
+      </w:pPr>
+      <w:r>
+        <w:rPr>
+          <w:b/>
+          <w:bCs/>
+        </w:rPr>
+        <w:t xml:space="preserve">Installation </w:t>
+      </w:r>
+      <w:r>
+        <w:rPr>
+          <w:b/>
+          <w:bCs/>
+        </w:rPr>
+        <w:t xml:space="preserve">et configuration </w:t>
+      </w:r>
+      <w:r>
+        <w:rPr>
+          <w:b/>
+          <w:bCs/>
+        </w:rPr>
+        <w:t xml:space="preserve">de MySQL / </w:t>
+      </w:r>
+      <w:proofErr w:type="spellStart"/>
+      <w:r>
+        <w:rPr>
+          <w:b/>
+          <w:bCs/>
+        </w:rPr>
+        <w:t>MySQLWorkbench</w:t>
+      </w:r>
+      <w:proofErr w:type="spellEnd"/>
+    </w:p>
+    <w:p>
+      <w:pPr>
+        <w:pStyle w:val="Paragraphedeliste"/>
+        <w:numPr>
+          <w:ilvl w:val="1"/>
+          <w:numId w:val="1"/>
+        </w:numPr>
+        <w:rPr>
+          <w:b/>
+          <w:bCs/>
+        </w:rPr>
+      </w:pPr>
+      <w:r>
+        <w:t>Installez</w:t>
+      </w:r>
+      <w:r>
+        <w:t xml:space="preserve"> MySQL via ce lien : </w:t>
+      </w:r>
+      <w:hyperlink r:id="rId28" w:history="1">
+        <w:r>
+          <w:rPr>
+            <w:rStyle w:val="Lienhypertexte"/>
+          </w:rPr>
+          <w:t>https://dev.mysql.com/downloads/installer/</w:t>
+        </w:r>
+      </w:hyperlink>
+    </w:p>
+    <w:p>
+      <w:pPr>
+        <w:pStyle w:val="Paragraphedeliste"/>
+        <w:ind w:left="1440"/>
+        <w:rPr>
+          <w:b/>
+          <w:bCs/>
+        </w:rPr>
+      </w:pPr>
+      <w:r>
+        <w:rPr>
+          <w:b/>
+          <w:bCs/>
+        </w:rPr>
+        <w:drawing>
+          <wp:inline distT="0" distB="0" distL="0" distR="0" wp14:anchorId="17D45F88" wp14:editId="3E9CBFEE">
+            <wp:extent cx="4752975" cy="378792"/>
+            <wp:effectExtent l="0" t="0" r="0" b="2540"/>
+            <wp:docPr id="1783767550" name="Image 1"/>
+            <wp:cNvGraphicFramePr>
+              <a:graphicFrameLocks xmlns:a="http://schemas.openxmlformats.org/drawingml/2006/main" noChangeAspect="1"/>
+            </wp:cNvGraphicFramePr>
+            <a:graphic xmlns:a="http://schemas.openxmlformats.org/drawingml/2006/main">
+              <a:graphicData uri="http://schemas.openxmlformats.org/drawingml/2006/picture">
+                <pic:pic xmlns:pic="http://schemas.openxmlformats.org/drawingml/2006/picture">
+                  <pic:nvPicPr>
+                    <pic:cNvPr id="1783767550" name=""/>
+                    <pic:cNvPicPr/>
+                  </pic:nvPicPr>
+                  <pic:blipFill>
+                    <a:blip r:embed="rId29"/>
+                    <a:stretch>
+                      <a:fillRect/>
+                    </a:stretch>
+                  </pic:blipFill>
+                  <pic:spPr>
+                    <a:xfrm>
+                      <a:off x="0" y="0"/>
+                      <a:ext cx="4852628" cy="386734"/>
+                    </a:xfrm>
+                    <a:prstGeom prst="rect">
+                      <a:avLst/>
+                    </a:prstGeom>
+                  </pic:spPr>
+                </pic:pic>
+              </a:graphicData>
+            </a:graphic>
+          </wp:inline>
+        </w:drawing>
+      </w:r>
+    </w:p>
+    <w:p>
+      <w:pPr>
+        <w:pStyle w:val="Paragraphedeliste"/>
+        <w:ind w:left="1440"/>
+      </w:pPr>
+      <w:r>
+        <w:t>Dans ce dernier, suivez les étapes</w:t>
+      </w:r>
+      <w:r>
+        <w:t xml:space="preserve">, </w:t>
+      </w:r>
+      <w:r>
+        <w:t xml:space="preserve">cliquez sur « Server </w:t>
+      </w:r>
+      <w:proofErr w:type="spellStart"/>
+      <w:r>
+        <w:t>Only</w:t>
+      </w:r>
+      <w:proofErr w:type="spellEnd"/>
+      <w:r>
+        <w:t> »</w:t>
+      </w:r>
+      <w:r>
+        <w:t xml:space="preserve"> et entrez en mot de passe (quand il vous le demandera) « root »</w:t>
+      </w:r>
+    </w:p>
+    <w:p>
+      <w:pPr>
+        <w:pStyle w:val="Paragraphedeliste"/>
+        <w:numPr>
+          <w:ilvl w:val="1"/>
+          <w:numId w:val="1"/>
+        </w:numPr>
+        <w:rPr>
+          <w:b/>
+          <w:bCs/>
+        </w:rPr>
+      </w:pPr>
+      <w:r>
+        <w:t xml:space="preserve">Installez </w:t>
+      </w:r>
+      <w:proofErr w:type="spellStart"/>
+      <w:r>
+        <w:t>MySQLWorkbench</w:t>
+      </w:r>
+      <w:proofErr w:type="spellEnd"/>
+      <w:r>
+        <w:t xml:space="preserve"> via ce lien : </w:t>
+      </w:r>
+      <w:hyperlink r:id="rId30" w:history="1">
+        <w:r>
+          <w:rPr>
+            <w:rStyle w:val="Lienhypertexte"/>
+          </w:rPr>
+          <w:t>https://dev.mysql.com/downloads/workbench/</w:t>
+        </w:r>
+      </w:hyperlink>
+    </w:p>
+    <w:p>
+      <w:pPr>
+        <w:pStyle w:val="Paragraphedeliste"/>
+        <w:ind w:left="1440"/>
+        <w:rPr>
+          <w:b/>
+          <w:bCs/>
+        </w:rPr>
+      </w:pPr>
+      <w:r>
+        <w:rPr>
+          <w:b/>
+          <w:bCs/>
+        </w:rPr>
+        <w:drawing>
+          <wp:inline distT="0" distB="0" distL="0" distR="0" wp14:anchorId="2B8EE772" wp14:editId="7C4BF0F3">
+            <wp:extent cx="4752975" cy="363074"/>
+            <wp:effectExtent l="0" t="0" r="0" b="0"/>
+            <wp:docPr id="1947728638" name="Image 1"/>
+            <wp:cNvGraphicFramePr>
+              <a:graphicFrameLocks xmlns:a="http://schemas.openxmlformats.org/drawingml/2006/main" noChangeAspect="1"/>
+            </wp:cNvGraphicFramePr>
+            <a:graphic xmlns:a="http://schemas.openxmlformats.org/drawingml/2006/main">
+              <a:graphicData uri="http://schemas.openxmlformats.org/drawingml/2006/picture">
+                <pic:pic xmlns:pic="http://schemas.openxmlformats.org/drawingml/2006/picture">
+                  <pic:nvPicPr>
+                    <pic:cNvPr id="1947728638" name=""/>
+                    <pic:cNvPicPr/>
+                  </pic:nvPicPr>
+                  <pic:blipFill>
+                    <a:blip r:embed="rId31"/>
+                    <a:stretch>
+                      <a:fillRect/>
+                    </a:stretch>
+                  </pic:blipFill>
+                  <pic:spPr>
+                    <a:xfrm>
+                      <a:off x="0" y="0"/>
+                      <a:ext cx="4870598" cy="372059"/>
+                    </a:xfrm>
+                    <a:prstGeom prst="rect">
+                      <a:avLst/>
+                    </a:prstGeom>
+                  </pic:spPr>
+                </pic:pic>
+              </a:graphicData>
+            </a:graphic>
+          </wp:inline>
+        </w:drawing>
+      </w:r>
+    </w:p>
+    <w:p>
+      <w:pPr>
+        <w:pStyle w:val="Paragraphedeliste"/>
+        <w:ind w:left="1440"/>
+      </w:pPr>
+      <w:r>
+        <w:lastRenderedPageBreak/>
+        <w:t>Dans ce dernier, suivez les étapes et lorsque l’application vous demande un mot de passe à entrer, saisissez « root » puis « Ok »</w:t>
+      </w:r>
+    </w:p>
+    <w:p>
+      <w:pPr>
+        <w:pStyle w:val="Paragraphedeliste"/>
+        <w:numPr>
+          <w:ilvl w:val="1"/>
+          <w:numId w:val="1"/>
+        </w:numPr>
+        <w:rPr>
+          <w:b/>
+          <w:bCs/>
+        </w:rPr>
+      </w:pPr>
+      <w:r>
+        <w:t xml:space="preserve">Une fois les installations terminées, lancez </w:t>
+      </w:r>
+      <w:proofErr w:type="spellStart"/>
+      <w:r>
+        <w:t>MySQLWorkbench</w:t>
+      </w:r>
+      <w:proofErr w:type="spellEnd"/>
+      <w:r>
+        <w:t xml:space="preserve"> et cliquez sur l’instance de </w:t>
+      </w:r>
+      <w:proofErr w:type="spellStart"/>
+      <w:r>
+        <w:t>wamp</w:t>
+      </w:r>
+      <w:proofErr w:type="spellEnd"/>
+      <w:r>
+        <w:t> </w:t>
+      </w:r>
+      <w:r>
+        <w:t xml:space="preserve"> et entrez le mot de passe « root » :</w:t>
+      </w:r>
+    </w:p>
+    <w:p>
+      <w:pPr>
+        <w:pStyle w:val="Paragraphedeliste"/>
+        <w:ind w:left="1440"/>
+        <w:rPr>
+          <w:b/>
+          <w:bCs/>
+        </w:rPr>
+      </w:pPr>
+      <w:r>
+        <w:rPr>
+          <w:b/>
+          <w:bCs/>
+        </w:rPr>
+        <w:drawing>
+          <wp:inline distT="0" distB="0" distL="0" distR="0" wp14:anchorId="186DC357" wp14:editId="6C496F52">
+            <wp:extent cx="3243262" cy="1366578"/>
+            <wp:effectExtent l="0" t="0" r="0" b="5080"/>
+            <wp:docPr id="1398222571" name="Image 1" descr="Une image contenant texte, Police, capture d’écran, blanc&#10;&#10;Description générée automatiquement"/>
+            <wp:cNvGraphicFramePr>
+              <a:graphicFrameLocks xmlns:a="http://schemas.openxmlformats.org/drawingml/2006/main" noChangeAspect="1"/>
+            </wp:cNvGraphicFramePr>
+            <a:graphic xmlns:a="http://schemas.openxmlformats.org/drawingml/2006/main">
+              <a:graphicData uri="http://schemas.openxmlformats.org/drawingml/2006/picture">
+                <pic:pic xmlns:pic="http://schemas.openxmlformats.org/drawingml/2006/picture">
+                  <pic:nvPicPr>
+                    <pic:cNvPr id="1398222571" name="Image 1" descr="Une image contenant texte, Police, capture d’écran, blanc&#10;&#10;Description générée automatiquement"/>
+                    <pic:cNvPicPr/>
+                  </pic:nvPicPr>
+                  <pic:blipFill>
+                    <a:blip r:embed="rId32"/>
+                    <a:stretch>
+                      <a:fillRect/>
+                    </a:stretch>
+                  </pic:blipFill>
+                  <pic:spPr>
+                    <a:xfrm>
+                      <a:off x="0" y="0"/>
+                      <a:ext cx="3255778" cy="1371852"/>
+                    </a:xfrm>
+                    <a:prstGeom prst="rect">
+                      <a:avLst/>
+                    </a:prstGeom>
+                  </pic:spPr>
+                </pic:pic>
+              </a:graphicData>
+            </a:graphic>
+          </wp:inline>
+        </w:drawing>
+      </w:r>
+    </w:p>
+    <w:p>
+      <w:pPr>
+        <w:pStyle w:val="Paragraphedeliste"/>
+        <w:numPr>
+          <w:ilvl w:val="1"/>
+          <w:numId w:val="1"/>
+        </w:numPr>
+        <w:tabs>
+          <w:tab w:val="left" w:pos="7260"/>
+        </w:tabs>
+        <w:rPr>
+          <w:b/>
+          <w:bCs/>
+        </w:rPr>
+      </w:pPr>
+      <w:r>
+        <w:t>Une fois que tout est bon, cliquez sur cet icône en haut de l’écran :</w:t>
+      </w:r>
+    </w:p>
+    <w:p>
+      <w:pPr>
+        <w:pStyle w:val="Paragraphedeliste"/>
+        <w:tabs>
+          <w:tab w:val="left" w:pos="7260"/>
+        </w:tabs>
+        <w:ind w:left="1440"/>
+        <w:rPr>
+          <w:b/>
+          <w:bCs/>
+        </w:rPr>
+      </w:pPr>
+      <w:r>
+        <w:rPr>
+          <w:b/>
+          <w:bCs/>
+        </w:rPr>
+        <w:drawing>
+          <wp:inline distT="0" distB="0" distL="0" distR="0" wp14:anchorId="4E903D67" wp14:editId="47A32EA6">
+            <wp:extent cx="581106" cy="600159"/>
+            <wp:effectExtent l="0" t="0" r="9525" b="9525"/>
+            <wp:docPr id="2019333946" name="Image 1" descr="Une image contenant croquis, conception&#10;&#10;Description générée automatiquement"/>
+            <wp:cNvGraphicFramePr>
+              <a:graphicFrameLocks xmlns:a="http://schemas.openxmlformats.org/drawingml/2006/main" noChangeAspect="1"/>
+            </wp:cNvGraphicFramePr>
+            <a:graphic xmlns:a="http://schemas.openxmlformats.org/drawingml/2006/main">
+              <a:graphicData uri="http://schemas.openxmlformats.org/drawingml/2006/picture">
+                <pic:pic xmlns:pic="http://schemas.openxmlformats.org/drawingml/2006/picture">
+                  <pic:nvPicPr>
+                    <pic:cNvPr id="2019333946" name="Image 1" descr="Une image contenant croquis, conception&#10;&#10;Description générée automatiquement"/>
+                    <pic:cNvPicPr/>
+                  </pic:nvPicPr>
+                  <pic:blipFill>
+                    <a:blip r:embed="rId33"/>
+                    <a:stretch>
+                      <a:fillRect/>
+                    </a:stretch>
+                  </pic:blipFill>
+                  <pic:spPr>
+                    <a:xfrm>
+                      <a:off x="0" y="0"/>
+                      <a:ext cx="581106" cy="600159"/>
+                    </a:xfrm>
+                    <a:prstGeom prst="rect">
+                      <a:avLst/>
+                    </a:prstGeom>
+                  </pic:spPr>
+                </pic:pic>
+              </a:graphicData>
+            </a:graphic>
+          </wp:inline>
+        </w:drawing>
+      </w:r>
+    </w:p>
+    <w:p>
+      <w:pPr>
+        <w:pStyle w:val="Paragraphedeliste"/>
+        <w:numPr>
+          <w:ilvl w:val="1"/>
+          <w:numId w:val="1"/>
+        </w:numPr>
+        <w:tabs>
+          <w:tab w:val="left" w:pos="7260"/>
+        </w:tabs>
+        <w:rPr>
+          <w:b/>
+          <w:bCs/>
+        </w:rPr>
+      </w:pPr>
+      <w:r>
+        <w:t>Une nouvelle page va s’ouvrir, il faudra donner un nom à la base de données, saisissez « </w:t>
+      </w:r>
+      <w:proofErr w:type="spellStart"/>
+      <w:r>
+        <w:t>bankiut</w:t>
+      </w:r>
+      <w:proofErr w:type="spellEnd"/>
+      <w:r>
+        <w:t> », puis cliquez sur « Apply » en bas de la page</w:t>
+      </w:r>
+    </w:p>
+    <w:p>
+      <w:pPr>
+        <w:pStyle w:val="Paragraphedeliste"/>
+        <w:numPr>
+          <w:ilvl w:val="1"/>
+          <w:numId w:val="1"/>
+        </w:numPr>
+        <w:tabs>
+          <w:tab w:val="left" w:pos="7260"/>
+        </w:tabs>
+        <w:rPr>
+          <w:b/>
+          <w:bCs/>
+        </w:rPr>
+      </w:pPr>
+      <w:r>
+        <w:t>Appuyez sur « </w:t>
+      </w:r>
+      <w:proofErr w:type="spellStart"/>
+      <w:r>
+        <w:t>Schemas</w:t>
+      </w:r>
+      <w:proofErr w:type="spellEnd"/>
+      <w:r>
+        <w:t> » en bas à gauche de la page</w:t>
+      </w:r>
+      <w:r>
+        <w:t xml:space="preserve">, vous devriez voir la base de données, cliquez une fois sur cette dernière afin de la sélectionner : </w:t>
+      </w:r>
+    </w:p>
+    <w:p>
+      <w:pPr>
+        <w:pStyle w:val="Paragraphedeliste"/>
+        <w:tabs>
+          <w:tab w:val="left" w:pos="7260"/>
+        </w:tabs>
+        <w:ind w:left="1440"/>
+      </w:pPr>
+      <w:r>
+        <w:drawing>
+          <wp:inline distT="0" distB="0" distL="0" distR="0" wp14:anchorId="639C26BA" wp14:editId="41E285E9">
+            <wp:extent cx="1847656" cy="4759855"/>
+            <wp:effectExtent l="0" t="0" r="635" b="3175"/>
+            <wp:docPr id="1981804518" name="Image 1"/>
+            <wp:cNvGraphicFramePr>
+              <a:graphicFrameLocks xmlns:a="http://schemas.openxmlformats.org/drawingml/2006/main" noChangeAspect="1"/>
+            </wp:cNvGraphicFramePr>
+            <a:graphic xmlns:a="http://schemas.openxmlformats.org/drawingml/2006/main">
+              <a:graphicData uri="http://schemas.openxmlformats.org/drawingml/2006/picture">
+                <pic:pic xmlns:pic="http://schemas.openxmlformats.org/drawingml/2006/picture">
+                  <pic:nvPicPr>
+                    <pic:cNvPr id="1981804518" name=""/>
+                    <pic:cNvPicPr/>
+                  </pic:nvPicPr>
+                  <pic:blipFill>
+                    <a:blip r:embed="rId34"/>
+                    <a:stretch>
+                      <a:fillRect/>
+                    </a:stretch>
+                  </pic:blipFill>
+                  <pic:spPr>
+                    <a:xfrm>
+                      <a:off x="0" y="0"/>
+                      <a:ext cx="1866106" cy="4807386"/>
+                    </a:xfrm>
+                    <a:prstGeom prst="rect">
+                      <a:avLst/>
+                    </a:prstGeom>
+                  </pic:spPr>
+                </pic:pic>
+              </a:graphicData>
+            </a:graphic>
+          </wp:inline>
+        </w:drawing>
+      </w:r>
+      <w:r>
+        <w:t xml:space="preserve"> </w:t>
+      </w:r>
+      <w:r>
+        <w:t xml:space="preserve"> </w:t>
+      </w:r>
+      <w:r>
+        <w:drawing>
+          <wp:inline distT="0" distB="0" distL="0" distR="0" wp14:anchorId="14560E29" wp14:editId="3984CC39">
+            <wp:extent cx="1919287" cy="4759642"/>
+            <wp:effectExtent l="0" t="0" r="5080" b="3175"/>
+            <wp:docPr id="430230376" name="Image 1" descr="Une image contenant texte, capture d’écran, logiciel, Page web&#10;&#10;Description générée automatiquement"/>
+            <wp:cNvGraphicFramePr>
+              <a:graphicFrameLocks xmlns:a="http://schemas.openxmlformats.org/drawingml/2006/main" noChangeAspect="1"/>
+            </wp:cNvGraphicFramePr>
+            <a:graphic xmlns:a="http://schemas.openxmlformats.org/drawingml/2006/main">
+              <a:graphicData uri="http://schemas.openxmlformats.org/drawingml/2006/picture">
+                <pic:pic xmlns:pic="http://schemas.openxmlformats.org/drawingml/2006/picture">
+                  <pic:nvPicPr>
+                    <pic:cNvPr id="430230376" name="Image 1" descr="Une image contenant texte, capture d’écran, logiciel, Page web&#10;&#10;Description générée automatiquement"/>
+                    <pic:cNvPicPr/>
+                  </pic:nvPicPr>
+                  <pic:blipFill>
+                    <a:blip r:embed="rId35"/>
+                    <a:stretch>
+                      <a:fillRect/>
+                    </a:stretch>
+                  </pic:blipFill>
+                  <pic:spPr>
+                    <a:xfrm>
+                      <a:off x="0" y="0"/>
+                      <a:ext cx="1930109" cy="4786479"/>
+                    </a:xfrm>
+                    <a:prstGeom prst="rect">
+                      <a:avLst/>
+                    </a:prstGeom>
+                  </pic:spPr>
+                </pic:pic>
+              </a:graphicData>
+            </a:graphic>
+          </wp:inline>
+        </w:drawing>
+      </w:r>
+    </w:p>
+    <w:p>
+      <w:pPr>
+        <w:pStyle w:val="Paragraphedeliste"/>
+        <w:numPr>
+          <w:ilvl w:val="1"/>
+          <w:numId w:val="1"/>
+        </w:numPr>
+        <w:tabs>
+          <w:tab w:val="left" w:pos="7260"/>
+        </w:tabs>
+        <w:rPr>
+          <w:b/>
+          <w:bCs/>
+        </w:rPr>
+      </w:pPr>
+      <w:r>
+        <w:t>Retournez dans l’onglet « Administration » et cliquez sur « Data Import / Restore »</w:t>
+      </w:r>
+    </w:p>
+    <w:p>
+      <w:pPr>
+        <w:pStyle w:val="Paragraphedeliste"/>
+        <w:tabs>
+          <w:tab w:val="left" w:pos="7260"/>
+        </w:tabs>
+        <w:ind w:left="1440"/>
+        <w:rPr>
+          <w:b/>
+          <w:bCs/>
+        </w:rPr>
+      </w:pPr>
+      <w:r>
+        <w:rPr>
+          <w:b/>
+          <w:bCs/>
+        </w:rPr>
+        <w:drawing>
+          <wp:inline distT="0" distB="0" distL="0" distR="0" wp14:anchorId="300A8843" wp14:editId="0DC0A54E">
+            <wp:extent cx="1481137" cy="258077"/>
+            <wp:effectExtent l="0" t="0" r="5080" b="8890"/>
+            <wp:docPr id="1553720684" name="Image 1"/>
+            <wp:cNvGraphicFramePr>
+              <a:graphicFrameLocks xmlns:a="http://schemas.openxmlformats.org/drawingml/2006/main" noChangeAspect="1"/>
+            </wp:cNvGraphicFramePr>
+            <a:graphic xmlns:a="http://schemas.openxmlformats.org/drawingml/2006/main">
+              <a:graphicData uri="http://schemas.openxmlformats.org/drawingml/2006/picture">
+                <pic:pic xmlns:pic="http://schemas.openxmlformats.org/drawingml/2006/picture">
+                  <pic:nvPicPr>
+                    <pic:cNvPr id="1553720684" name=""/>
+                    <pic:cNvPicPr/>
+                  </pic:nvPicPr>
+                  <pic:blipFill>
+                    <a:blip r:embed="rId36"/>
+                    <a:stretch>
+                      <a:fillRect/>
+                    </a:stretch>
+                  </pic:blipFill>
+                  <pic:spPr>
+                    <a:xfrm>
+                      <a:off x="0" y="0"/>
+                      <a:ext cx="1506467" cy="262491"/>
+                    </a:xfrm>
+                    <a:prstGeom prst="rect">
+                      <a:avLst/>
+                    </a:prstGeom>
+                  </pic:spPr>
+                </pic:pic>
+              </a:graphicData>
+            </a:graphic>
+          </wp:inline>
+        </w:drawing>
+      </w:r>
+    </w:p>
+    <w:p>
+      <w:pPr>
+        <w:pStyle w:val="Paragraphedeliste"/>
+        <w:numPr>
+          <w:ilvl w:val="1"/>
+          <w:numId w:val="1"/>
+        </w:numPr>
+        <w:tabs>
+          <w:tab w:val="left" w:pos="7260"/>
+        </w:tabs>
+        <w:rPr>
+          <w:b/>
+          <w:bCs/>
+        </w:rPr>
+      </w:pPr>
+      <w:r>
+        <w:lastRenderedPageBreak/>
+        <w:t xml:space="preserve">Cliquez sur « Import </w:t>
+      </w:r>
+      <w:proofErr w:type="spellStart"/>
+      <w:r>
+        <w:t>from</w:t>
+      </w:r>
+      <w:proofErr w:type="spellEnd"/>
+      <w:r>
+        <w:t xml:space="preserve"> Self-</w:t>
+      </w:r>
+      <w:proofErr w:type="spellStart"/>
+      <w:r>
+        <w:t>Contained</w:t>
+      </w:r>
+      <w:proofErr w:type="spellEnd"/>
+      <w:r>
+        <w:t xml:space="preserve"> File » et allez sélectionner le fichier « </w:t>
+      </w:r>
+      <w:proofErr w:type="spellStart"/>
+      <w:r>
+        <w:t>dumpSQL.sql</w:t>
+      </w:r>
+      <w:proofErr w:type="spellEnd"/>
+      <w:r>
+        <w:t> » dans le dossier du projet dans le répertoire « script » :</w:t>
+      </w:r>
+    </w:p>
+    <w:p>
+      <w:pPr>
+        <w:pStyle w:val="Paragraphedeliste"/>
+        <w:tabs>
+          <w:tab w:val="left" w:pos="7260"/>
+        </w:tabs>
+        <w:ind w:left="1440"/>
+        <w:rPr>
+          <w:b/>
+          <w:bCs/>
+        </w:rPr>
+      </w:pPr>
+      <w:r>
+        <w:rPr>
+          <w:b/>
+          <w:bCs/>
+        </w:rPr>
+        <w:drawing>
+          <wp:inline distT="0" distB="0" distL="0" distR="0" wp14:anchorId="335A02EB" wp14:editId="1F2EB928">
+            <wp:extent cx="3600953" cy="419158"/>
+            <wp:effectExtent l="0" t="0" r="0" b="0"/>
+            <wp:docPr id="970435929" name="Image 1"/>
+            <wp:cNvGraphicFramePr>
+              <a:graphicFrameLocks xmlns:a="http://schemas.openxmlformats.org/drawingml/2006/main" noChangeAspect="1"/>
+            </wp:cNvGraphicFramePr>
+            <a:graphic xmlns:a="http://schemas.openxmlformats.org/drawingml/2006/main">
+              <a:graphicData uri="http://schemas.openxmlformats.org/drawingml/2006/picture">
+                <pic:pic xmlns:pic="http://schemas.openxmlformats.org/drawingml/2006/picture">
+                  <pic:nvPicPr>
+                    <pic:cNvPr id="970435929" name=""/>
+                    <pic:cNvPicPr/>
+                  </pic:nvPicPr>
+                  <pic:blipFill>
+                    <a:blip r:embed="rId37"/>
+                    <a:stretch>
+                      <a:fillRect/>
+                    </a:stretch>
+                  </pic:blipFill>
+                  <pic:spPr>
+                    <a:xfrm>
+                      <a:off x="0" y="0"/>
+                      <a:ext cx="3600953" cy="419158"/>
+                    </a:xfrm>
+                    <a:prstGeom prst="rect">
+                      <a:avLst/>
+                    </a:prstGeom>
+                  </pic:spPr>
+                </pic:pic>
+              </a:graphicData>
+            </a:graphic>
+          </wp:inline>
+        </w:drawing>
+      </w:r>
+    </w:p>
+    <w:p>
+      <w:pPr>
+        <w:pStyle w:val="Paragraphedeliste"/>
+        <w:numPr>
+          <w:ilvl w:val="1"/>
+          <w:numId w:val="1"/>
+        </w:numPr>
+        <w:tabs>
+          <w:tab w:val="left" w:pos="7260"/>
+        </w:tabs>
+        <w:rPr>
+          <w:b/>
+          <w:bCs/>
+        </w:rPr>
+      </w:pPr>
+      <w:r>
+        <w:t>Ensuite, cliquez sur « Start Import » en bas de la page (Si vous ne voyez pas le bouton, il faut agrandir le bas de la page)</w:t>
+      </w:r>
+    </w:p>
+    <w:p>
+      <w:pPr>
+        <w:pStyle w:val="Paragraphedeliste"/>
+        <w:tabs>
+          <w:tab w:val="left" w:pos="7260"/>
+        </w:tabs>
+        <w:ind w:left="1440"/>
+        <w:rPr>
+          <w:b/>
+          <w:bCs/>
+        </w:rPr>
+      </w:pPr>
+      <w:r>
+        <w:rPr>
+          <w:b/>
+          <w:bCs/>
+        </w:rPr>
+        <w:drawing>
+          <wp:inline distT="0" distB="0" distL="0" distR="0" wp14:anchorId="772BE617" wp14:editId="4C3C038A">
+            <wp:extent cx="5000625" cy="961320"/>
+            <wp:effectExtent l="0" t="0" r="0" b="0"/>
+            <wp:docPr id="1902506695" name="Image 1" descr="Une image contenant texte, ligne, capture d’écran&#10;&#10;Description générée automatiquement"/>
+            <wp:cNvGraphicFramePr>
+              <a:graphicFrameLocks xmlns:a="http://schemas.openxmlformats.org/drawingml/2006/main" noChangeAspect="1"/>
+            </wp:cNvGraphicFramePr>
+            <a:graphic xmlns:a="http://schemas.openxmlformats.org/drawingml/2006/main">
+              <a:graphicData uri="http://schemas.openxmlformats.org/drawingml/2006/picture">
+                <pic:pic xmlns:pic="http://schemas.openxmlformats.org/drawingml/2006/picture">
+                  <pic:nvPicPr>
+                    <pic:cNvPr id="1902506695" name="Image 1" descr="Une image contenant texte, ligne, capture d’écran&#10;&#10;Description générée automatiquement"/>
+                    <pic:cNvPicPr/>
+                  </pic:nvPicPr>
+                  <pic:blipFill>
+                    <a:blip r:embed="rId38"/>
+                    <a:stretch>
+                      <a:fillRect/>
+                    </a:stretch>
+                  </pic:blipFill>
+                  <pic:spPr>
+                    <a:xfrm>
+                      <a:off x="0" y="0"/>
+                      <a:ext cx="5055974" cy="971960"/>
+                    </a:xfrm>
+                    <a:prstGeom prst="rect">
+                      <a:avLst/>
+                    </a:prstGeom>
+                  </pic:spPr>
+                </pic:pic>
+              </a:graphicData>
+            </a:graphic>
+          </wp:inline>
+        </w:drawing>
+      </w:r>
+    </w:p>
+    <w:p>
+      <w:pPr>
+        <w:pStyle w:val="Paragraphedeliste"/>
+        <w:tabs>
+          <w:tab w:val="left" w:pos="7260"/>
+        </w:tabs>
+        <w:ind w:left="1440"/>
+        <w:rPr>
+          <w:b/>
+          <w:bCs/>
+        </w:rPr>
+      </w:pPr>
+      <w:r>
+        <w:rPr>
+          <w:b/>
+          <w:bCs/>
+        </w:rPr>
+        <w:drawing>
+          <wp:inline distT="0" distB="0" distL="0" distR="0" wp14:anchorId="4E9807EB" wp14:editId="0E6A588A">
+            <wp:extent cx="4995862" cy="731867"/>
+            <wp:effectExtent l="0" t="0" r="0" b="0"/>
+            <wp:docPr id="1126420705" name="Image 1" descr="Une image contenant texte, capture d’écran, ligne&#10;&#10;Description générée automatiquement"/>
+            <wp:cNvGraphicFramePr>
+              <a:graphicFrameLocks xmlns:a="http://schemas.openxmlformats.org/drawingml/2006/main" noChangeAspect="1"/>
+            </wp:cNvGraphicFramePr>
+            <a:graphic xmlns:a="http://schemas.openxmlformats.org/drawingml/2006/main">
+              <a:graphicData uri="http://schemas.openxmlformats.org/drawingml/2006/picture">
+                <pic:pic xmlns:pic="http://schemas.openxmlformats.org/drawingml/2006/picture">
+                  <pic:nvPicPr>
+                    <pic:cNvPr id="1126420705" name="Image 1" descr="Une image contenant texte, capture d’écran, ligne&#10;&#10;Description générée automatiquement"/>
+                    <pic:cNvPicPr/>
+                  </pic:nvPicPr>
+                  <pic:blipFill>
+                    <a:blip r:embed="rId39"/>
+                    <a:stretch>
+                      <a:fillRect/>
+                    </a:stretch>
+                  </pic:blipFill>
+                  <pic:spPr>
+                    <a:xfrm>
+                      <a:off x="0" y="0"/>
+                      <a:ext cx="5034079" cy="737466"/>
+                    </a:xfrm>
+                    <a:prstGeom prst="rect">
+                      <a:avLst/>
+                    </a:prstGeom>
+                  </pic:spPr>
+                </pic:pic>
+              </a:graphicData>
+            </a:graphic>
+          </wp:inline>
+        </w:drawing>
+      </w:r>
+    </w:p>
+    <w:p>
+      <w:pPr>
+        <w:pStyle w:val="Paragraphedeliste"/>
+        <w:numPr>
+          <w:ilvl w:val="1"/>
+          <w:numId w:val="1"/>
+        </w:numPr>
+        <w:tabs>
+          <w:tab w:val="left" w:pos="7260"/>
+        </w:tabs>
+        <w:rPr>
+          <w:b/>
+          <w:bCs/>
+        </w:rPr>
+      </w:pPr>
+      <w:r>
+        <w:t>Une fois tout cela fait, vous pouvez aller sur Internet dans le « </w:t>
+      </w:r>
+      <w:r>
+        <w:t>http://localhost:8080/_00_ASBank2023-0.0.1-SNAPSHOT/</w:t>
+      </w:r>
+      <w:r>
+        <w:t xml:space="preserve"> », cliquer sur « Page de Login » et entrer dans code user « admin » et dans </w:t>
+      </w:r>
+      <w:proofErr w:type="spellStart"/>
+      <w:r>
+        <w:t>password</w:t>
+      </w:r>
+      <w:proofErr w:type="spellEnd"/>
+      <w:r>
+        <w:t xml:space="preserve"> « </w:t>
+      </w:r>
+      <w:proofErr w:type="spellStart"/>
+      <w:r>
+        <w:t>adminpass</w:t>
+      </w:r>
+      <w:proofErr w:type="spellEnd"/>
+      <w:r>
+        <w:t> »</w:t>
+      </w:r>
+    </w:p>
+    <w:p>
+      <w:pPr>
+        <w:pStyle w:val="Paragraphedeliste"/>
+        <w:numPr>
+          <w:ilvl w:val="1"/>
+          <w:numId w:val="1"/>
+        </w:numPr>
+        <w:tabs>
+          <w:tab w:val="left" w:pos="7260"/>
+        </w:tabs>
+        <w:rPr>
+          <w:b/>
+          <w:bCs/>
+        </w:rPr>
+      </w:pPr>
+      <w:r>
+        <w:t>Si tout est bon, vous devriez être connecté et être sur cette page :</w:t>
+      </w:r>
+    </w:p>
+    <w:p>
+      <w:pPr>
+        <w:pStyle w:val="Paragraphedeliste"/>
+        <w:tabs>
+          <w:tab w:val="left" w:pos="7260"/>
+        </w:tabs>
+        <w:ind w:left="1440"/>
+        <w:rPr>
+          <w:b/>
+          <w:bCs/>
+        </w:rPr>
+      </w:pPr>
+      <w:r>
+        <w:rPr>
+          <w:b/>
+          <w:bCs/>
+        </w:rPr>
+        <w:drawing>
+          <wp:inline distT="0" distB="0" distL="0" distR="0" wp14:anchorId="1F14E92C" wp14:editId="752C067E">
+            <wp:extent cx="4877772" cy="2909888"/>
+            <wp:effectExtent l="0" t="0" r="0" b="5080"/>
+            <wp:docPr id="1869971886" name="Image 1" descr="Une image contenant texte, capture d’écran, Police&#10;&#10;Description générée automatiquement"/>
+            <wp:cNvGraphicFramePr>
+              <a:graphicFrameLocks xmlns:a="http://schemas.openxmlformats.org/drawingml/2006/main" noChangeAspect="1"/>
+            </wp:cNvGraphicFramePr>
+            <a:graphic xmlns:a="http://schemas.openxmlformats.org/drawingml/2006/main">
+              <a:graphicData uri="http://schemas.openxmlformats.org/drawingml/2006/picture">
+                <pic:pic xmlns:pic="http://schemas.openxmlformats.org/drawingml/2006/picture">
+                  <pic:nvPicPr>
+                    <pic:cNvPr id="1869971886" name="Image 1" descr="Une image contenant texte, capture d’écran, Police&#10;&#10;Description générée automatiquement"/>
+                    <pic:cNvPicPr/>
+                  </pic:nvPicPr>
+                  <pic:blipFill>
+                    <a:blip r:embed="rId40"/>
+                    <a:stretch>
+                      <a:fillRect/>
+                    </a:stretch>
+                  </pic:blipFill>
+                  <pic:spPr>
+                    <a:xfrm>
+                      <a:off x="0" y="0"/>
+                      <a:ext cx="4882059" cy="2912445"/>
+                    </a:xfrm>
+                    <a:prstGeom prst="rect">
+                      <a:avLst/>
+                    </a:prstGeom>
+                  </pic:spPr>
+                </pic:pic>
+              </a:graphicData>
+            </a:graphic>
+          </wp:inline>
+        </w:drawing>
+      </w:r>
+    </w:p>
     <w:sectPr>
       <w:pgSz w:w="11906" w:h="16838"/>
       <w:pgMar w:top="1417" w:right="1417" w:bottom="1417" w:left="1417" w:header="708" w:footer="708" w:gutter="0"/>
@@ -2162,7 +3346,7 @@
   <w:abstractNum w:abstractNumId="1" w15:restartNumberingAfterBreak="0">
     <w:nsid w:val="2D83378B"/>
     <w:multiLevelType w:val="hybridMultilevel"/>
-    <w:tmpl w:val="0840DAE4"/>
+    <w:tmpl w:val="6A7EE260"/>
     <w:lvl w:ilvl="0" w:tplc="040C000F">
       <w:start w:val="1"/>
       <w:numFmt w:val="decimal"/>
@@ -3035,6 +4219,7 @@
   <w:style w:type="character" w:default="1" w:styleId="Policepardfaut">
     <w:name w:val="Default Paragraph Font"/>
     <w:uiPriority w:val="1"/>
+    <w:semiHidden/>
     <w:unhideWhenUsed/>
   </w:style>
   <w:style w:type="table" w:default="1" w:styleId="TableauNormal">

</xml_diff>